<commit_message>
Update homework 1 submission files
</commit_message>
<xml_diff>
--- a/hw/hw1_submission.docx
+++ b/hw/hw1_submission.docx
@@ -13472,11 +13472,47 @@
           <w:sz w:val="21"/>
           <w:szCs w:val="21"/>
         </w:rPr>
-        <w:t xml:space="preserve">  N=10, iters=10, prob=0.10</w:t>
+        <w:t xml:space="preserve">  N=10, </w:t>
       </w:r>
       <w:r>
         <w:rPr>
           <w:rFonts w:ascii="Consolas" w:eastAsiaTheme="minorEastAsia" w:hAnsi="Consolas" w:cs="Times New Roman"/>
+          <w:b/>
+          <w:bCs/>
+          <w:iCs/>
+          <w:color w:val="2F5496" w:themeColor="accent1" w:themeShade="BF"/>
+          <w:sz w:val="21"/>
+          <w:szCs w:val="21"/>
+        </w:rPr>
+        <w:t>iters=10</w:t>
+      </w:r>
+      <w:r>
+        <w:rPr>
+          <w:rFonts w:ascii="Consolas" w:eastAsiaTheme="minorEastAsia" w:hAnsi="Consolas" w:cs="Times New Roman"/>
+          <w:iCs/>
+          <w:color w:val="2F5496" w:themeColor="accent1" w:themeShade="BF"/>
+          <w:sz w:val="21"/>
+          <w:szCs w:val="21"/>
+        </w:rPr>
+        <w:t xml:space="preserve">, </w:t>
+      </w:r>
+      <w:r>
+        <w:rPr>
+          <w:rFonts w:ascii="Consolas" w:eastAsiaTheme="minorEastAsia" w:hAnsi="Consolas" w:cs="Times New Roman"/>
+          <w:b/>
+          <w:bCs/>
+          <w:iCs/>
+          <w:color w:val="2F5496" w:themeColor="accent1" w:themeShade="BF"/>
+          <w:sz w:val="21"/>
+          <w:szCs w:val="21"/>
+        </w:rPr>
+        <w:t>prob=0.10</w:t>
+      </w:r>
+      <w:r>
+        <w:rPr>
+          <w:rFonts w:ascii="Consolas" w:eastAsiaTheme="minorEastAsia" w:hAnsi="Consolas" w:cs="Times New Roman"/>
+          <w:b/>
+          <w:bCs/>
           <w:iCs/>
           <w:color w:val="2F5496" w:themeColor="accent1" w:themeShade="BF"/>
           <w:sz w:val="21"/>
@@ -13506,7 +13542,31 @@
           <w:sz w:val="21"/>
           <w:szCs w:val="21"/>
         </w:rPr>
-        <w:t xml:space="preserve">  N=100, iters=1</w:t>
+        <w:t xml:space="preserve">  N=100, </w:t>
+      </w:r>
+      <w:r>
+        <w:rPr>
+          <w:rFonts w:ascii="Consolas" w:eastAsiaTheme="minorEastAsia" w:hAnsi="Consolas" w:cs="Times New Roman"/>
+          <w:b/>
+          <w:bCs/>
+          <w:iCs/>
+          <w:color w:val="2F5496" w:themeColor="accent1" w:themeShade="BF"/>
+          <w:sz w:val="21"/>
+          <w:szCs w:val="21"/>
+        </w:rPr>
+        <w:t>iters=1</w:t>
+      </w:r>
+      <w:r>
+        <w:rPr>
+          <w:rFonts w:ascii="Consolas" w:eastAsiaTheme="minorEastAsia" w:hAnsi="Consolas" w:cs="Times New Roman"/>
+          <w:b/>
+          <w:bCs/>
+          <w:iCs/>
+          <w:color w:val="2F5496" w:themeColor="accent1" w:themeShade="BF"/>
+          <w:sz w:val="21"/>
+          <w:szCs w:val="21"/>
+        </w:rPr>
+        <w:t>14</w:t>
       </w:r>
       <w:r>
         <w:rPr>
@@ -13516,21 +13576,25 @@
           <w:sz w:val="21"/>
           <w:szCs w:val="21"/>
         </w:rPr>
-        <w:t>14</w:t>
+        <w:t xml:space="preserve">, </w:t>
       </w:r>
       <w:r>
         <w:rPr>
           <w:rFonts w:ascii="Consolas" w:eastAsiaTheme="minorEastAsia" w:hAnsi="Consolas" w:cs="Times New Roman"/>
+          <w:b/>
+          <w:bCs/>
           <w:iCs/>
           <w:color w:val="2F5496" w:themeColor="accent1" w:themeShade="BF"/>
           <w:sz w:val="21"/>
           <w:szCs w:val="21"/>
         </w:rPr>
-        <w:t>, prob=0.01</w:t>
+        <w:t>prob=0.01</w:t>
       </w:r>
       <w:r>
         <w:rPr>
           <w:rFonts w:ascii="Consolas" w:eastAsiaTheme="minorEastAsia" w:hAnsi="Consolas" w:cs="Times New Roman"/>
+          <w:b/>
+          <w:bCs/>
           <w:iCs/>
           <w:color w:val="2F5496" w:themeColor="accent1" w:themeShade="BF"/>
           <w:sz w:val="21"/>
@@ -16495,30 +16559,6 @@
           <w:lang w:eastAsia="zh-CN"/>
           <w14:ligatures w14:val="none"/>
         </w:rPr>
-        <w:t>N</w:t>
-      </w:r>
-      <w:r>
-        <w:rPr>
-          <w:rFonts w:ascii="Consolas" w:eastAsia="Times New Roman" w:hAnsi="Consolas" w:cs="Times New Roman"/>
-          <w:color w:val="3B3B3B"/>
-          <w:kern w:val="0"/>
-          <w:sz w:val="21"/>
-          <w:szCs w:val="21"/>
-          <w:lang w:eastAsia="zh-CN"/>
-          <w14:ligatures w14:val="none"/>
-        </w:rPr>
-        <w:t xml:space="preserve">, </w:t>
-      </w:r>
-      <w:r>
-        <w:rPr>
-          <w:rFonts w:ascii="Consolas" w:eastAsia="Times New Roman" w:hAnsi="Consolas" w:cs="Times New Roman"/>
-          <w:color w:val="001080"/>
-          <w:kern w:val="0"/>
-          <w:sz w:val="21"/>
-          <w:szCs w:val="21"/>
-          <w:lang w:eastAsia="zh-CN"/>
-          <w14:ligatures w14:val="none"/>
-        </w:rPr>
         <w:t>w</w:t>
       </w:r>
       <w:r>
@@ -16930,7 +16970,43 @@
           <w:lang w:eastAsia="zh-CN"/>
           <w14:ligatures w14:val="none"/>
         </w:rPr>
-        <w:t>N</w:t>
+        <w:t>x.shape</w:t>
+      </w:r>
+      <w:r>
+        <w:rPr>
+          <w:rFonts w:ascii="Consolas" w:eastAsia="Times New Roman" w:hAnsi="Consolas" w:cs="Times New Roman"/>
+          <w:color w:val="3B3B3B"/>
+          <w:kern w:val="0"/>
+          <w:sz w:val="21"/>
+          <w:szCs w:val="21"/>
+          <w:lang w:eastAsia="zh-CN"/>
+          <w14:ligatures w14:val="none"/>
+        </w:rPr>
+        <w:t>[</w:t>
+      </w:r>
+      <w:r>
+        <w:rPr>
+          <w:rFonts w:ascii="Consolas" w:eastAsia="Times New Roman" w:hAnsi="Consolas" w:cs="Times New Roman"/>
+          <w:color w:val="098658"/>
+          <w:kern w:val="0"/>
+          <w:sz w:val="21"/>
+          <w:szCs w:val="21"/>
+          <w:lang w:eastAsia="zh-CN"/>
+          <w14:ligatures w14:val="none"/>
+        </w:rPr>
+        <w:t>0</w:t>
+      </w:r>
+      <w:r>
+        <w:rPr>
+          <w:rFonts w:ascii="Consolas" w:eastAsia="Times New Roman" w:hAnsi="Consolas" w:cs="Times New Roman"/>
+          <w:color w:val="3B3B3B"/>
+          <w:kern w:val="0"/>
+          <w:sz w:val="21"/>
+          <w:szCs w:val="21"/>
+          <w:lang w:eastAsia="zh-CN"/>
+          <w14:ligatures w14:val="none"/>
+        </w:rPr>
+        <w:t>]</w:t>
       </w:r>
     </w:p>
     <w:p>
@@ -17865,6 +17941,30 @@
       <w:r>
         <w:rPr>
           <w:rFonts w:ascii="Consolas" w:eastAsia="Times New Roman" w:hAnsi="Consolas" w:cs="Times New Roman"/>
+          <w:color w:val="001080"/>
+          <w:kern w:val="0"/>
+          <w:sz w:val="21"/>
+          <w:szCs w:val="21"/>
+          <w:lang w:eastAsia="zh-CN"/>
+          <w14:ligatures w14:val="none"/>
+        </w:rPr>
+        <w:t>x.shape</w:t>
+      </w:r>
+      <w:r>
+        <w:rPr>
+          <w:rFonts w:ascii="Consolas" w:eastAsia="Times New Roman" w:hAnsi="Consolas" w:cs="Times New Roman"/>
+          <w:color w:val="3B3B3B"/>
+          <w:kern w:val="0"/>
+          <w:sz w:val="21"/>
+          <w:szCs w:val="21"/>
+          <w:lang w:eastAsia="zh-CN"/>
+          <w14:ligatures w14:val="none"/>
+        </w:rPr>
+        <w:t>[</w:t>
+      </w:r>
+      <w:r>
+        <w:rPr>
+          <w:rFonts w:ascii="Consolas" w:eastAsia="Times New Roman" w:hAnsi="Consolas" w:cs="Times New Roman"/>
           <w:color w:val="098658"/>
           <w:kern w:val="0"/>
           <w:sz w:val="21"/>
@@ -17872,7 +17972,19 @@
           <w:lang w:eastAsia="zh-CN"/>
           <w14:ligatures w14:val="none"/>
         </w:rPr>
-        <w:t>3</w:t>
+        <w:t>1</w:t>
+      </w:r>
+      <w:r>
+        <w:rPr>
+          <w:rFonts w:ascii="Consolas" w:eastAsia="Times New Roman" w:hAnsi="Consolas" w:cs="Times New Roman"/>
+          <w:color w:val="3B3B3B"/>
+          <w:kern w:val="0"/>
+          <w:sz w:val="21"/>
+          <w:szCs w:val="21"/>
+          <w:lang w:eastAsia="zh-CN"/>
+          <w14:ligatures w14:val="none"/>
+        </w:rPr>
+        <w:t>]</w:t>
       </w:r>
       <w:r>
         <w:rPr>
@@ -19174,30 +19286,6 @@
           <w14:ligatures w14:val="none"/>
         </w:rPr>
         <w:t>(</w:t>
-      </w:r>
-      <w:r>
-        <w:rPr>
-          <w:rFonts w:ascii="Consolas" w:eastAsia="Times New Roman" w:hAnsi="Consolas" w:cs="Times New Roman"/>
-          <w:color w:val="001080"/>
-          <w:kern w:val="0"/>
-          <w:sz w:val="21"/>
-          <w:szCs w:val="21"/>
-          <w:lang w:eastAsia="zh-CN"/>
-          <w14:ligatures w14:val="none"/>
-        </w:rPr>
-        <w:t>N_test</w:t>
-      </w:r>
-      <w:r>
-        <w:rPr>
-          <w:rFonts w:ascii="Consolas" w:eastAsia="Times New Roman" w:hAnsi="Consolas" w:cs="Times New Roman"/>
-          <w:color w:val="3B3B3B"/>
-          <w:kern w:val="0"/>
-          <w:sz w:val="21"/>
-          <w:szCs w:val="21"/>
-          <w:lang w:eastAsia="zh-CN"/>
-          <w14:ligatures w14:val="none"/>
-        </w:rPr>
-        <w:t xml:space="preserve">, </w:t>
       </w:r>
       <w:r>
         <w:rPr>

</xml_diff>

<commit_message>
Update homework 1 and 2 submission files
</commit_message>
<xml_diff>
--- a/hw/hw1_submission.docx
+++ b/hw/hw1_submission.docx
@@ -1287,21 +1287,7 @@
         <w:rPr>
           <w:rFonts w:ascii="Cambria Math" w:hAnsi="Cambria Math" w:cs="Times New Roman"/>
         </w:rPr>
-        <w:t xml:space="preserve">Determining the </w:t>
-      </w:r>
-      <w:proofErr w:type="gramStart"/>
-      <w:r>
-        <w:rPr>
-          <w:rFonts w:ascii="Cambria Math" w:hAnsi="Cambria Math" w:cs="Times New Roman"/>
-        </w:rPr>
-        <w:t>time</w:t>
-      </w:r>
-      <w:proofErr w:type="gramEnd"/>
-      <w:r>
-        <w:rPr>
-          <w:rFonts w:ascii="Cambria Math" w:hAnsi="Cambria Math" w:cs="Times New Roman"/>
-        </w:rPr>
-        <w:t xml:space="preserve"> it would take a falling object to hit the ground.</w:t>
+        <w:t>Determining the time it would take a falling object to hit the ground.</w:t>
       </w:r>
     </w:p>
     <w:p>
@@ -2396,7 +2382,6 @@
         </w:rPr>
         <w:t xml:space="preserve">occurring </w:t>
       </w:r>
-      <w:proofErr w:type="gramStart"/>
       <w:r>
         <w:rPr>
           <w:rFonts w:ascii="Cambria Math" w:eastAsiaTheme="minorEastAsia" w:hAnsi="Cambria Math" w:cs="Times New Roman"/>
@@ -2404,7 +2389,6 @@
         </w:rPr>
         <w:t>is</w:t>
       </w:r>
-      <w:proofErr w:type="gramEnd"/>
     </w:p>
     <w:p>
       <w:pPr>
@@ -2573,17 +2557,8 @@
           <w:rFonts w:ascii="Cambria Math" w:eastAsiaTheme="minorEastAsia" w:hAnsi="Cambria Math" w:cs="Times New Roman"/>
           <w:color w:val="2F5496" w:themeColor="accent1" w:themeShade="BF"/>
         </w:rPr>
-        <w:t xml:space="preserve"> </w:t>
-      </w:r>
-      <w:proofErr w:type="gramStart"/>
-      <w:r>
-        <w:rPr>
-          <w:rFonts w:ascii="Cambria Math" w:eastAsiaTheme="minorEastAsia" w:hAnsi="Cambria Math" w:cs="Times New Roman"/>
-          <w:color w:val="2F5496" w:themeColor="accent1" w:themeShade="BF"/>
-        </w:rPr>
-        <w:t>is</w:t>
-      </w:r>
-      <w:proofErr w:type="gramEnd"/>
+        <w:t xml:space="preserve"> is</w:t>
+      </w:r>
     </w:p>
     <w:p>
       <w:pPr>
@@ -2710,17 +2685,8 @@
           <w:rFonts w:ascii="Cambria Math" w:hAnsi="Cambria Math" w:cs="Times New Roman"/>
           <w:color w:val="2F5496" w:themeColor="accent1" w:themeShade="BF"/>
         </w:rPr>
-        <w:t xml:space="preserve">Therefore, the probability that the second ball is black given that the first ball is black </w:t>
-      </w:r>
-      <w:proofErr w:type="gramStart"/>
-      <w:r>
-        <w:rPr>
-          <w:rFonts w:ascii="Cambria Math" w:hAnsi="Cambria Math" w:cs="Times New Roman"/>
-          <w:color w:val="2F5496" w:themeColor="accent1" w:themeShade="BF"/>
-        </w:rPr>
-        <w:t>is</w:t>
-      </w:r>
-      <w:proofErr w:type="gramEnd"/>
+        <w:t>Therefore, the probability that the second ball is black given that the first ball is black is</w:t>
+      </w:r>
     </w:p>
     <w:p>
       <w:pPr>
@@ -4075,17 +4041,8 @@
           <w:rFonts w:ascii="Cambria Math" w:eastAsiaTheme="minorEastAsia" w:hAnsi="Cambria Math" w:cs="Times New Roman"/>
           <w:color w:val="2F5496" w:themeColor="accent1" w:themeShade="BF"/>
         </w:rPr>
-        <w:t xml:space="preserve"> is </w:t>
-      </w:r>
-      <w:proofErr w:type="gramStart"/>
-      <w:r>
-        <w:rPr>
-          <w:rFonts w:ascii="Cambria Math" w:eastAsiaTheme="minorEastAsia" w:hAnsi="Cambria Math" w:cs="Times New Roman"/>
-          <w:color w:val="2F5496" w:themeColor="accent1" w:themeShade="BF"/>
-        </w:rPr>
-        <w:t>simply</w:t>
-      </w:r>
-      <w:proofErr w:type="gramEnd"/>
+        <w:t xml:space="preserve"> is simply</w:t>
+      </w:r>
     </w:p>
     <w:p>
       <w:pPr>
@@ -13371,7 +13328,6 @@
         </w:rPr>
         <w:t xml:space="preserve"> </w:t>
       </w:r>
-      <w:proofErr w:type="gramStart"/>
       <w:r>
         <w:rPr>
           <w:rFonts w:ascii="Cambria Math" w:eastAsiaTheme="minorEastAsia" w:hAnsi="Cambria Math" w:cs="Times New Roman"/>
@@ -13379,7 +13335,6 @@
         </w:rPr>
         <w:t>is</w:t>
       </w:r>
-      <w:proofErr w:type="gramEnd"/>
     </w:p>
     <w:p>
       <w:pPr>
@@ -13518,7 +13473,7 @@
           <w:sz w:val="21"/>
           <w:szCs w:val="21"/>
         </w:rPr>
-        <w:t>7</w:t>
+        <w:t>6</w:t>
       </w:r>
     </w:p>
     <w:p>
@@ -13566,7 +13521,7 @@
           <w:sz w:val="21"/>
           <w:szCs w:val="21"/>
         </w:rPr>
-        <w:t>14</w:t>
+        <w:t>09</w:t>
       </w:r>
       <w:r>
         <w:rPr>
@@ -13600,7 +13555,7 @@
           <w:sz w:val="21"/>
           <w:szCs w:val="21"/>
         </w:rPr>
-        <w:t>4</w:t>
+        <w:t>3</w:t>
       </w:r>
     </w:p>
     <w:p>
@@ -13744,7 +13699,6 @@
         </w:rPr>
         <w:t xml:space="preserve"> </w:t>
       </w:r>
-      <w:proofErr w:type="gramStart"/>
       <w:r>
         <w:rPr>
           <w:rFonts w:ascii="Consolas" w:eastAsia="Times New Roman" w:hAnsi="Consolas" w:cs="Times New Roman"/>
@@ -13757,7 +13711,6 @@
         </w:rPr>
         <w:t>np</w:t>
       </w:r>
-      <w:proofErr w:type="gramEnd"/>
     </w:p>
     <w:p>
       <w:pPr>
@@ -14667,31 +14620,17 @@
         </w:rPr>
         <w:t>x</w:t>
       </w:r>
-      <w:proofErr w:type="gramStart"/>
-      <w:r>
-        <w:rPr>
-          <w:rFonts w:ascii="Consolas" w:eastAsia="Times New Roman" w:hAnsi="Consolas" w:cs="Times New Roman"/>
-          <w:color w:val="3B3B3B"/>
-          <w:kern w:val="0"/>
-          <w:sz w:val="21"/>
-          <w:szCs w:val="21"/>
-          <w:lang w:eastAsia="zh-CN"/>
-          <w14:ligatures w14:val="none"/>
-        </w:rPr>
-        <w:t>[:,</w:t>
-      </w:r>
-      <w:proofErr w:type="gramEnd"/>
-      <w:r>
-        <w:rPr>
-          <w:rFonts w:ascii="Consolas" w:eastAsia="Times New Roman" w:hAnsi="Consolas" w:cs="Times New Roman"/>
-          <w:color w:val="3B3B3B"/>
-          <w:kern w:val="0"/>
-          <w:sz w:val="21"/>
-          <w:szCs w:val="21"/>
-          <w:lang w:eastAsia="zh-CN"/>
-          <w14:ligatures w14:val="none"/>
-        </w:rPr>
-        <w:t xml:space="preserve"> </w:t>
+      <w:r>
+        <w:rPr>
+          <w:rFonts w:ascii="Consolas" w:eastAsia="Times New Roman" w:hAnsi="Consolas" w:cs="Times New Roman"/>
+          <w:color w:val="3B3B3B"/>
+          <w:kern w:val="0"/>
+          <w:sz w:val="21"/>
+          <w:szCs w:val="21"/>
+          <w:lang w:eastAsia="zh-CN"/>
+          <w14:ligatures w14:val="none"/>
+        </w:rPr>
+        <w:t xml:space="preserve">[:, </w:t>
       </w:r>
       <w:r>
         <w:rPr>
@@ -15054,22 +14993,8 @@
           <w:lang w:eastAsia="zh-CN"/>
           <w14:ligatures w14:val="none"/>
         </w:rPr>
-        <w:t>])</w:t>
-      </w:r>
-      <w:proofErr w:type="gramStart"/>
-      <w:r>
-        <w:rPr>
-          <w:rFonts w:ascii="Consolas" w:eastAsia="Times New Roman" w:hAnsi="Consolas" w:cs="Times New Roman"/>
-          <w:color w:val="3B3B3B"/>
-          <w:kern w:val="0"/>
-          <w:sz w:val="21"/>
-          <w:szCs w:val="21"/>
-          <w:lang w:eastAsia="zh-CN"/>
-          <w14:ligatures w14:val="none"/>
-        </w:rPr>
-        <w:t>[::</w:t>
-      </w:r>
-      <w:proofErr w:type="gramEnd"/>
+        <w:t>])[::</w:t>
+      </w:r>
       <w:r>
         <w:rPr>
           <w:rFonts w:ascii="Consolas" w:eastAsia="Times New Roman" w:hAnsi="Consolas" w:cs="Times New Roman"/>
@@ -17137,6 +17062,30 @@
       <w:r>
         <w:rPr>
           <w:rFonts w:ascii="Consolas" w:eastAsia="Times New Roman" w:hAnsi="Consolas" w:cs="Times New Roman"/>
+          <w:color w:val="001080"/>
+          <w:kern w:val="0"/>
+          <w:sz w:val="21"/>
+          <w:szCs w:val="21"/>
+          <w:lang w:eastAsia="zh-CN"/>
+          <w14:ligatures w14:val="none"/>
+        </w:rPr>
+        <w:t>vf</w:t>
+      </w:r>
+      <w:r>
+        <w:rPr>
+          <w:rFonts w:ascii="Consolas" w:eastAsia="Times New Roman" w:hAnsi="Consolas" w:cs="Times New Roman"/>
+          <w:color w:val="3B3B3B"/>
+          <w:kern w:val="0"/>
+          <w:sz w:val="21"/>
+          <w:szCs w:val="21"/>
+          <w:lang w:eastAsia="zh-CN"/>
+          <w14:ligatures w14:val="none"/>
+        </w:rPr>
+        <w:t xml:space="preserve">, </w:t>
+      </w:r>
+      <w:r>
+        <w:rPr>
+          <w:rFonts w:ascii="Consolas" w:eastAsia="Times New Roman" w:hAnsi="Consolas" w:cs="Times New Roman"/>
           <w:color w:val="000000"/>
           <w:kern w:val="0"/>
           <w:sz w:val="21"/>
@@ -18497,33 +18446,7 @@
           <w:lang w:eastAsia="zh-CN"/>
           <w14:ligatures w14:val="none"/>
         </w:rPr>
-        <w:t>)</w:t>
-      </w:r>
-      <w:proofErr w:type="gramStart"/>
-      <w:r>
-        <w:rPr>
-          <w:rFonts w:ascii="Consolas" w:eastAsia="Times New Roman" w:hAnsi="Consolas" w:cs="Times New Roman"/>
-          <w:color w:val="3B3B3B"/>
-          <w:kern w:val="0"/>
-          <w:sz w:val="21"/>
-          <w:szCs w:val="21"/>
-          <w:lang w:eastAsia="zh-CN"/>
-          <w14:ligatures w14:val="none"/>
-        </w:rPr>
-        <w:t>[:,</w:t>
-      </w:r>
-      <w:proofErr w:type="gramEnd"/>
-      <w:r>
-        <w:rPr>
-          <w:rFonts w:ascii="Consolas" w:eastAsia="Times New Roman" w:hAnsi="Consolas" w:cs="Times New Roman"/>
-          <w:color w:val="3B3B3B"/>
-          <w:kern w:val="0"/>
-          <w:sz w:val="21"/>
-          <w:szCs w:val="21"/>
-          <w:lang w:eastAsia="zh-CN"/>
-          <w14:ligatures w14:val="none"/>
-        </w:rPr>
-        <w:t xml:space="preserve"> </w:t>
+        <w:t xml:space="preserve">)[:, </w:t>
       </w:r>
       <w:r>
         <w:rPr>
@@ -19266,14 +19189,26 @@
       <w:r>
         <w:rPr>
           <w:rFonts w:ascii="Consolas" w:eastAsia="Times New Roman" w:hAnsi="Consolas" w:cs="Times New Roman"/>
-          <w:color w:val="795E26"/>
-          <w:kern w:val="0"/>
-          <w:sz w:val="21"/>
-          <w:szCs w:val="21"/>
-          <w:lang w:eastAsia="zh-CN"/>
-          <w14:ligatures w14:val="none"/>
-        </w:rPr>
-        <w:t>validate_binary</w:t>
+          <w:color w:val="001080"/>
+          <w:kern w:val="0"/>
+          <w:sz w:val="21"/>
+          <w:szCs w:val="21"/>
+          <w:lang w:eastAsia="zh-CN"/>
+          <w14:ligatures w14:val="none"/>
+        </w:rPr>
+        <w:t>v</w:t>
+      </w:r>
+      <w:r>
+        <w:rPr>
+          <w:rFonts w:ascii="Consolas" w:eastAsia="Times New Roman" w:hAnsi="Consolas" w:cs="Times New Roman"/>
+          <w:color w:val="3B3B3B"/>
+          <w:kern w:val="0"/>
+          <w:sz w:val="21"/>
+          <w:szCs w:val="21"/>
+          <w:lang w:eastAsia="zh-CN"/>
+          <w14:ligatures w14:val="none"/>
+        </w:rPr>
+        <w:t>f</w:t>
       </w:r>
       <w:r>
         <w:rPr>
@@ -19948,20 +19883,7 @@
           <w:lang w:eastAsia="zh-CN"/>
           <w14:ligatures w14:val="none"/>
         </w:rPr>
-        <w:t>n_</w:t>
-      </w:r>
-      <w:proofErr w:type="gramStart"/>
-      <w:r>
-        <w:rPr>
-          <w:rFonts w:ascii="Consolas" w:eastAsia="Times New Roman" w:hAnsi="Consolas" w:cs="Times New Roman"/>
-          <w:color w:val="001080"/>
-          <w:kern w:val="0"/>
-          <w:sz w:val="21"/>
-          <w:szCs w:val="21"/>
-          <w:lang w:eastAsia="zh-CN"/>
-          <w14:ligatures w14:val="none"/>
-        </w:rPr>
-        <w:t>runs</w:t>
+        <w:t>n_runs</w:t>
       </w:r>
       <w:r>
         <w:rPr>
@@ -19973,20 +19895,7 @@
           <w:lang w:eastAsia="zh-CN"/>
           <w14:ligatures w14:val="none"/>
         </w:rPr>
-        <w:t>:,</w:t>
-      </w:r>
-      <w:proofErr w:type="gramEnd"/>
-      <w:r>
-        <w:rPr>
-          <w:rFonts w:ascii="Consolas" w:eastAsia="Times New Roman" w:hAnsi="Consolas" w:cs="Times New Roman"/>
-          <w:color w:val="0000FF"/>
-          <w:kern w:val="0"/>
-          <w:sz w:val="21"/>
-          <w:szCs w:val="21"/>
-          <w:lang w:eastAsia="zh-CN"/>
-          <w14:ligatures w14:val="none"/>
-        </w:rPr>
-        <w:t>}</w:t>
+        <w:t>:,}</w:t>
       </w:r>
       <w:r>
         <w:rPr>
@@ -20453,54 +20362,6 @@
         </w:rPr>
         <w:t xml:space="preserve">), </w:t>
       </w:r>
-      <w:r>
-        <w:rPr>
-          <w:rFonts w:ascii="Consolas" w:eastAsia="Times New Roman" w:hAnsi="Consolas" w:cs="Times New Roman"/>
-          <w:color w:val="001080"/>
-          <w:kern w:val="0"/>
-          <w:sz w:val="21"/>
-          <w:szCs w:val="21"/>
-          <w:lang w:eastAsia="zh-CN"/>
-          <w14:ligatures w14:val="none"/>
-        </w:rPr>
-        <w:t>rng</w:t>
-      </w:r>
-      <w:r>
-        <w:rPr>
-          <w:rFonts w:ascii="Consolas" w:eastAsia="Times New Roman" w:hAnsi="Consolas" w:cs="Times New Roman"/>
-          <w:color w:val="000000"/>
-          <w:kern w:val="0"/>
-          <w:sz w:val="21"/>
-          <w:szCs w:val="21"/>
-          <w:lang w:eastAsia="zh-CN"/>
-          <w14:ligatures w14:val="none"/>
-        </w:rPr>
-        <w:t>=</w:t>
-      </w:r>
-      <w:r>
-        <w:rPr>
-          <w:rFonts w:ascii="Consolas" w:eastAsia="Times New Roman" w:hAnsi="Consolas" w:cs="Times New Roman"/>
-          <w:color w:val="001080"/>
-          <w:kern w:val="0"/>
-          <w:sz w:val="21"/>
-          <w:szCs w:val="21"/>
-          <w:lang w:eastAsia="zh-CN"/>
-          <w14:ligatures w14:val="none"/>
-        </w:rPr>
-        <w:t>rng</w:t>
-      </w:r>
-      <w:r>
-        <w:rPr>
-          <w:rFonts w:ascii="Consolas" w:eastAsia="Times New Roman" w:hAnsi="Consolas" w:cs="Times New Roman"/>
-          <w:color w:val="3B3B3B"/>
-          <w:kern w:val="0"/>
-          <w:sz w:val="21"/>
-          <w:szCs w:val="21"/>
-          <w:lang w:eastAsia="zh-CN"/>
-          <w14:ligatures w14:val="none"/>
-        </w:rPr>
-        <w:t xml:space="preserve">) </w:t>
-      </w:r>
     </w:p>
     <w:p>
       <w:pPr>
@@ -20526,31 +20387,31 @@
           <w:lang w:eastAsia="zh-CN"/>
           <w14:ligatures w14:val="none"/>
         </w:rPr>
-        <w:t>             </w:t>
-      </w:r>
-      <w:r>
-        <w:rPr>
-          <w:rFonts w:ascii="Consolas" w:eastAsia="Times New Roman" w:hAnsi="Consolas" w:cs="Times New Roman"/>
-          <w:color w:val="AF00DB"/>
-          <w:kern w:val="0"/>
-          <w:sz w:val="21"/>
-          <w:szCs w:val="21"/>
-          <w:lang w:eastAsia="zh-CN"/>
-          <w14:ligatures w14:val="none"/>
-        </w:rPr>
-        <w:t>for</w:t>
-      </w:r>
-      <w:r>
-        <w:rPr>
-          <w:rFonts w:ascii="Consolas" w:eastAsia="Times New Roman" w:hAnsi="Consolas" w:cs="Times New Roman"/>
-          <w:color w:val="3B3B3B"/>
-          <w:kern w:val="0"/>
-          <w:sz w:val="21"/>
-          <w:szCs w:val="21"/>
-          <w:lang w:eastAsia="zh-CN"/>
-          <w14:ligatures w14:val="none"/>
-        </w:rPr>
-        <w:t xml:space="preserve"> </w:t>
+        <w:t xml:space="preserve">                        </w:t>
+      </w:r>
+      <w:r>
+        <w:rPr>
+          <w:rFonts w:ascii="Consolas" w:eastAsia="Times New Roman" w:hAnsi="Consolas" w:cs="Times New Roman"/>
+          <w:color w:val="795E26"/>
+          <w:kern w:val="0"/>
+          <w:sz w:val="21"/>
+          <w:szCs w:val="21"/>
+          <w:lang w:eastAsia="zh-CN"/>
+          <w14:ligatures w14:val="none"/>
+        </w:rPr>
+        <w:t>validate_binary</w:t>
+      </w:r>
+      <w:r>
+        <w:rPr>
+          <w:rFonts w:ascii="Consolas" w:eastAsia="Times New Roman" w:hAnsi="Consolas" w:cs="Times New Roman"/>
+          <w:color w:val="3B3B3B"/>
+          <w:kern w:val="0"/>
+          <w:sz w:val="21"/>
+          <w:szCs w:val="21"/>
+          <w:lang w:eastAsia="zh-CN"/>
+          <w14:ligatures w14:val="none"/>
+        </w:rPr>
+        <w:t xml:space="preserve">, </w:t>
       </w:r>
       <w:r>
         <w:rPr>
@@ -20562,67 +20423,19 @@
           <w:lang w:eastAsia="zh-CN"/>
           <w14:ligatures w14:val="none"/>
         </w:rPr>
-        <w:t>_</w:t>
-      </w:r>
-      <w:r>
-        <w:rPr>
-          <w:rFonts w:ascii="Consolas" w:eastAsia="Times New Roman" w:hAnsi="Consolas" w:cs="Times New Roman"/>
-          <w:color w:val="3B3B3B"/>
-          <w:kern w:val="0"/>
-          <w:sz w:val="21"/>
-          <w:szCs w:val="21"/>
-          <w:lang w:eastAsia="zh-CN"/>
-          <w14:ligatures w14:val="none"/>
-        </w:rPr>
-        <w:t xml:space="preserve"> </w:t>
-      </w:r>
-      <w:r>
-        <w:rPr>
-          <w:rFonts w:ascii="Consolas" w:eastAsia="Times New Roman" w:hAnsi="Consolas" w:cs="Times New Roman"/>
-          <w:color w:val="AF00DB"/>
-          <w:kern w:val="0"/>
-          <w:sz w:val="21"/>
-          <w:szCs w:val="21"/>
-          <w:lang w:eastAsia="zh-CN"/>
-          <w14:ligatures w14:val="none"/>
-        </w:rPr>
-        <w:t>in</w:t>
-      </w:r>
-      <w:r>
-        <w:rPr>
-          <w:rFonts w:ascii="Consolas" w:eastAsia="Times New Roman" w:hAnsi="Consolas" w:cs="Times New Roman"/>
-          <w:color w:val="3B3B3B"/>
-          <w:kern w:val="0"/>
-          <w:sz w:val="21"/>
-          <w:szCs w:val="21"/>
-          <w:lang w:eastAsia="zh-CN"/>
-          <w14:ligatures w14:val="none"/>
-        </w:rPr>
-        <w:t xml:space="preserve"> </w:t>
-      </w:r>
-      <w:r>
-        <w:rPr>
-          <w:rFonts w:ascii="Consolas" w:eastAsia="Times New Roman" w:hAnsi="Consolas" w:cs="Times New Roman"/>
-          <w:color w:val="267F99"/>
-          <w:kern w:val="0"/>
-          <w:sz w:val="21"/>
-          <w:szCs w:val="21"/>
-          <w:lang w:eastAsia="zh-CN"/>
-          <w14:ligatures w14:val="none"/>
-        </w:rPr>
-        <w:t>range</w:t>
-      </w:r>
-      <w:r>
-        <w:rPr>
-          <w:rFonts w:ascii="Consolas" w:eastAsia="Times New Roman" w:hAnsi="Consolas" w:cs="Times New Roman"/>
-          <w:color w:val="3B3B3B"/>
-          <w:kern w:val="0"/>
-          <w:sz w:val="21"/>
-          <w:szCs w:val="21"/>
-          <w:lang w:eastAsia="zh-CN"/>
-          <w14:ligatures w14:val="none"/>
-        </w:rPr>
-        <w:t>(</w:t>
+        <w:t>rng</w:t>
+      </w:r>
+      <w:r>
+        <w:rPr>
+          <w:rFonts w:ascii="Consolas" w:eastAsia="Times New Roman" w:hAnsi="Consolas" w:cs="Times New Roman"/>
+          <w:color w:val="000000"/>
+          <w:kern w:val="0"/>
+          <w:sz w:val="21"/>
+          <w:szCs w:val="21"/>
+          <w:lang w:eastAsia="zh-CN"/>
+          <w14:ligatures w14:val="none"/>
+        </w:rPr>
+        <w:t>=</w:t>
       </w:r>
       <w:r>
         <w:rPr>
@@ -20634,19 +20447,19 @@
           <w:lang w:eastAsia="zh-CN"/>
           <w14:ligatures w14:val="none"/>
         </w:rPr>
-        <w:t>n_runs</w:t>
-      </w:r>
-      <w:r>
-        <w:rPr>
-          <w:rFonts w:ascii="Consolas" w:eastAsia="Times New Roman" w:hAnsi="Consolas" w:cs="Times New Roman"/>
-          <w:color w:val="3B3B3B"/>
-          <w:kern w:val="0"/>
-          <w:sz w:val="21"/>
-          <w:szCs w:val="21"/>
-          <w:lang w:eastAsia="zh-CN"/>
-          <w14:ligatures w14:val="none"/>
-        </w:rPr>
-        <w:t xml:space="preserve">)], </w:t>
+        <w:t>rng</w:t>
+      </w:r>
+      <w:r>
+        <w:rPr>
+          <w:rFonts w:ascii="Consolas" w:eastAsia="Times New Roman" w:hAnsi="Consolas" w:cs="Times New Roman"/>
+          <w:color w:val="3B3B3B"/>
+          <w:kern w:val="0"/>
+          <w:sz w:val="21"/>
+          <w:szCs w:val="21"/>
+          <w:lang w:eastAsia="zh-CN"/>
+          <w14:ligatures w14:val="none"/>
+        </w:rPr>
+        <w:t xml:space="preserve">) </w:t>
       </w:r>
     </w:p>
     <w:p>
@@ -20673,7 +20486,31 @@
           <w:lang w:eastAsia="zh-CN"/>
           <w14:ligatures w14:val="none"/>
         </w:rPr>
-        <w:t xml:space="preserve">            </w:t>
+        <w:t>             </w:t>
+      </w:r>
+      <w:r>
+        <w:rPr>
+          <w:rFonts w:ascii="Consolas" w:eastAsia="Times New Roman" w:hAnsi="Consolas" w:cs="Times New Roman"/>
+          <w:color w:val="AF00DB"/>
+          <w:kern w:val="0"/>
+          <w:sz w:val="21"/>
+          <w:szCs w:val="21"/>
+          <w:lang w:eastAsia="zh-CN"/>
+          <w14:ligatures w14:val="none"/>
+        </w:rPr>
+        <w:t>for</w:t>
+      </w:r>
+      <w:r>
+        <w:rPr>
+          <w:rFonts w:ascii="Consolas" w:eastAsia="Times New Roman" w:hAnsi="Consolas" w:cs="Times New Roman"/>
+          <w:color w:val="3B3B3B"/>
+          <w:kern w:val="0"/>
+          <w:sz w:val="21"/>
+          <w:szCs w:val="21"/>
+          <w:lang w:eastAsia="zh-CN"/>
+          <w14:ligatures w14:val="none"/>
+        </w:rPr>
+        <w:t xml:space="preserve"> </w:t>
       </w:r>
       <w:r>
         <w:rPr>
@@ -20685,31 +20522,91 @@
           <w:lang w:eastAsia="zh-CN"/>
           <w14:ligatures w14:val="none"/>
         </w:rPr>
-        <w:t>axis</w:t>
-      </w:r>
-      <w:r>
-        <w:rPr>
-          <w:rFonts w:ascii="Consolas" w:eastAsia="Times New Roman" w:hAnsi="Consolas" w:cs="Times New Roman"/>
-          <w:color w:val="000000"/>
-          <w:kern w:val="0"/>
-          <w:sz w:val="21"/>
-          <w:szCs w:val="21"/>
-          <w:lang w:eastAsia="zh-CN"/>
-          <w14:ligatures w14:val="none"/>
-        </w:rPr>
-        <w:t>=</w:t>
-      </w:r>
-      <w:r>
-        <w:rPr>
-          <w:rFonts w:ascii="Consolas" w:eastAsia="Times New Roman" w:hAnsi="Consolas" w:cs="Times New Roman"/>
-          <w:color w:val="098658"/>
-          <w:kern w:val="0"/>
-          <w:sz w:val="21"/>
-          <w:szCs w:val="21"/>
-          <w:lang w:eastAsia="zh-CN"/>
-          <w14:ligatures w14:val="none"/>
-        </w:rPr>
-        <w:t>0</w:t>
+        <w:t>_</w:t>
+      </w:r>
+      <w:r>
+        <w:rPr>
+          <w:rFonts w:ascii="Consolas" w:eastAsia="Times New Roman" w:hAnsi="Consolas" w:cs="Times New Roman"/>
+          <w:color w:val="3B3B3B"/>
+          <w:kern w:val="0"/>
+          <w:sz w:val="21"/>
+          <w:szCs w:val="21"/>
+          <w:lang w:eastAsia="zh-CN"/>
+          <w14:ligatures w14:val="none"/>
+        </w:rPr>
+        <w:t xml:space="preserve"> </w:t>
+      </w:r>
+      <w:r>
+        <w:rPr>
+          <w:rFonts w:ascii="Consolas" w:eastAsia="Times New Roman" w:hAnsi="Consolas" w:cs="Times New Roman"/>
+          <w:color w:val="AF00DB"/>
+          <w:kern w:val="0"/>
+          <w:sz w:val="21"/>
+          <w:szCs w:val="21"/>
+          <w:lang w:eastAsia="zh-CN"/>
+          <w14:ligatures w14:val="none"/>
+        </w:rPr>
+        <w:t>in</w:t>
+      </w:r>
+      <w:r>
+        <w:rPr>
+          <w:rFonts w:ascii="Consolas" w:eastAsia="Times New Roman" w:hAnsi="Consolas" w:cs="Times New Roman"/>
+          <w:color w:val="3B3B3B"/>
+          <w:kern w:val="0"/>
+          <w:sz w:val="21"/>
+          <w:szCs w:val="21"/>
+          <w:lang w:eastAsia="zh-CN"/>
+          <w14:ligatures w14:val="none"/>
+        </w:rPr>
+        <w:t xml:space="preserve"> </w:t>
+      </w:r>
+      <w:r>
+        <w:rPr>
+          <w:rFonts w:ascii="Consolas" w:eastAsia="Times New Roman" w:hAnsi="Consolas" w:cs="Times New Roman"/>
+          <w:color w:val="267F99"/>
+          <w:kern w:val="0"/>
+          <w:sz w:val="21"/>
+          <w:szCs w:val="21"/>
+          <w:lang w:eastAsia="zh-CN"/>
+          <w14:ligatures w14:val="none"/>
+        </w:rPr>
+        <w:t>range</w:t>
+      </w:r>
+      <w:r>
+        <w:rPr>
+          <w:rFonts w:ascii="Consolas" w:eastAsia="Times New Roman" w:hAnsi="Consolas" w:cs="Times New Roman"/>
+          <w:color w:val="3B3B3B"/>
+          <w:kern w:val="0"/>
+          <w:sz w:val="21"/>
+          <w:szCs w:val="21"/>
+          <w:lang w:eastAsia="zh-CN"/>
+          <w14:ligatures w14:val="none"/>
+        </w:rPr>
+        <w:t>(</w:t>
+      </w:r>
+      <w:r>
+        <w:rPr>
+          <w:rFonts w:ascii="Consolas" w:eastAsia="Times New Roman" w:hAnsi="Consolas" w:cs="Times New Roman"/>
+          <w:color w:val="001080"/>
+          <w:kern w:val="0"/>
+          <w:sz w:val="21"/>
+          <w:szCs w:val="21"/>
+          <w:lang w:eastAsia="zh-CN"/>
+          <w14:ligatures w14:val="none"/>
+        </w:rPr>
+        <w:t>n_runs</w:t>
+      </w:r>
+      <w:r>
+        <w:rPr>
+          <w:rFonts w:ascii="Consolas" w:eastAsia="Times New Roman" w:hAnsi="Consolas" w:cs="Times New Roman"/>
+          <w:color w:val="3B3B3B"/>
+          <w:kern w:val="0"/>
+          <w:sz w:val="21"/>
+          <w:szCs w:val="21"/>
+          <w:lang w:eastAsia="zh-CN"/>
+          <w14:ligatures w14:val="none"/>
+        </w:rPr>
+        <w:t xml:space="preserve">)], </w:t>
       </w:r>
     </w:p>
     <w:p>
@@ -20736,7 +20633,43 @@
           <w:lang w:eastAsia="zh-CN"/>
           <w14:ligatures w14:val="none"/>
         </w:rPr>
-        <w:t>        )</w:t>
+        <w:t xml:space="preserve">            </w:t>
+      </w:r>
+      <w:r>
+        <w:rPr>
+          <w:rFonts w:ascii="Consolas" w:eastAsia="Times New Roman" w:hAnsi="Consolas" w:cs="Times New Roman"/>
+          <w:color w:val="001080"/>
+          <w:kern w:val="0"/>
+          <w:sz w:val="21"/>
+          <w:szCs w:val="21"/>
+          <w:lang w:eastAsia="zh-CN"/>
+          <w14:ligatures w14:val="none"/>
+        </w:rPr>
+        <w:t>axis</w:t>
+      </w:r>
+      <w:r>
+        <w:rPr>
+          <w:rFonts w:ascii="Consolas" w:eastAsia="Times New Roman" w:hAnsi="Consolas" w:cs="Times New Roman"/>
+          <w:color w:val="000000"/>
+          <w:kern w:val="0"/>
+          <w:sz w:val="21"/>
+          <w:szCs w:val="21"/>
+          <w:lang w:eastAsia="zh-CN"/>
+          <w14:ligatures w14:val="none"/>
+        </w:rPr>
+        <w:t>=</w:t>
+      </w:r>
+      <w:r>
+        <w:rPr>
+          <w:rFonts w:ascii="Consolas" w:eastAsia="Times New Roman" w:hAnsi="Consolas" w:cs="Times New Roman"/>
+          <w:color w:val="098658"/>
+          <w:kern w:val="0"/>
+          <w:sz w:val="21"/>
+          <w:szCs w:val="21"/>
+          <w:lang w:eastAsia="zh-CN"/>
+          <w14:ligatures w14:val="none"/>
+        </w:rPr>
+        <w:t>0</w:t>
       </w:r>
     </w:p>
     <w:p>
@@ -20763,6 +20696,33 @@
           <w:lang w:eastAsia="zh-CN"/>
           <w14:ligatures w14:val="none"/>
         </w:rPr>
+        <w:t>        )</w:t>
+      </w:r>
+    </w:p>
+    <w:p>
+      <w:pPr>
+        <w:shd w:val="clear" w:color="auto" w:fill="FFFFFF"/>
+        <w:spacing w:after="0" w:line="240" w:lineRule="auto"/>
+        <w:rPr>
+          <w:rFonts w:ascii="Consolas" w:eastAsia="Times New Roman" w:hAnsi="Consolas" w:cs="Times New Roman"/>
+          <w:color w:val="3B3B3B"/>
+          <w:kern w:val="0"/>
+          <w:sz w:val="21"/>
+          <w:szCs w:val="21"/>
+          <w:lang w:eastAsia="zh-CN"/>
+          <w14:ligatures w14:val="none"/>
+        </w:rPr>
+      </w:pPr>
+      <w:r>
+        <w:rPr>
+          <w:rFonts w:ascii="Consolas" w:eastAsia="Times New Roman" w:hAnsi="Consolas" w:cs="Times New Roman"/>
+          <w:color w:val="3B3B3B"/>
+          <w:kern w:val="0"/>
+          <w:sz w:val="21"/>
+          <w:szCs w:val="21"/>
+          <w:lang w:eastAsia="zh-CN"/>
+          <w14:ligatures w14:val="none"/>
+        </w:rPr>
         <w:t xml:space="preserve">        </w:t>
       </w:r>
       <w:r>
@@ -20837,7 +20797,6 @@
         </w:rPr>
         <w:t>N</w:t>
       </w:r>
-      <w:proofErr w:type="gramStart"/>
       <w:r>
         <w:rPr>
           <w:rFonts w:ascii="Consolas" w:eastAsia="Times New Roman" w:hAnsi="Consolas" w:cs="Times New Roman"/>
@@ -20848,20 +20807,7 @@
           <w:lang w:eastAsia="zh-CN"/>
           <w14:ligatures w14:val="none"/>
         </w:rPr>
-        <w:t>=:,</w:t>
-      </w:r>
-      <w:proofErr w:type="gramEnd"/>
-      <w:r>
-        <w:rPr>
-          <w:rFonts w:ascii="Consolas" w:eastAsia="Times New Roman" w:hAnsi="Consolas" w:cs="Times New Roman"/>
-          <w:color w:val="0000FF"/>
-          <w:kern w:val="0"/>
-          <w:sz w:val="21"/>
-          <w:szCs w:val="21"/>
-          <w:lang w:eastAsia="zh-CN"/>
-          <w14:ligatures w14:val="none"/>
-        </w:rPr>
-        <w:t>}</w:t>
+        <w:t>=:,}</w:t>
       </w:r>
       <w:r>
         <w:rPr>

</xml_diff>